<commit_message>
create reactive form on invoice,change model invoice(API,UI)
</commit_message>
<xml_diff>
--- a/InvoiceAPI/InvoiceAPI/Resourse/Invoce/DocumentWithInvoce.docx
+++ b/InvoiceAPI/InvoiceAPI/Resourse/Invoce/DocumentWithInvoce.docx
@@ -22,9 +22,6 @@
       </w:tblGrid>
       <w:tr>
         <w:tc>
-          <w:tcPr>
-            <w:shd w:val="clear" w:color="auto" w:fill="FF0000"/>
-          </w:tcPr>
           <w:p>
             <w:pPr/>
           </w:p>
@@ -61,7 +58,10 @@
           <w:p>
             <w:pPr/>
             <w:r>
-              <w:t xml:space="preserve">Total money by hourse: 2905, hourse: 83</w:t>
+              <w:t xml:space="preserve">Total money by hourse: 1743, hourse: 83</w:t>
+            </w:r>
+            <w:r>
+              <w:t xml:space="preserve">q q</w:t>
             </w:r>
           </w:p>
         </w:tc>

</xml_diff>

<commit_message>
feat select a sheet tab
</commit_message>
<xml_diff>
--- a/InvoiceAPI/InvoiceAPI/Resourse/Invoce/DocumentWithInvoce.docx
+++ b/InvoiceAPI/InvoiceAPI/Resourse/Invoce/DocumentWithInvoce.docx
@@ -28,7 +28,7 @@
           <w:p>
             <w:pPr/>
             <w:r>
-              <w:t xml:space="preserve">eded deded</w:t>
+              <w:t xml:space="preserve">efef efe</w:t>
             </w:r>
           </w:p>
         </w:tc>
@@ -43,7 +43,7 @@
           <w:p>
             <w:pPr/>
             <w:r>
-              <w:t xml:space="preserve">eded dededede</w:t>
+              <w:t xml:space="preserve">frfd rfrd</w:t>
             </w:r>
           </w:p>
         </w:tc>
@@ -58,7 +58,7 @@
           <w:p>
             <w:pPr/>
             <w:r>
-              <w:t xml:space="preserve">232323 dede</w:t>
+              <w:t xml:space="preserve">434 efef</w:t>
             </w:r>
           </w:p>
         </w:tc>
@@ -73,7 +73,7 @@
           <w:p>
             <w:pPr/>
             <w:r>
-              <w:t xml:space="preserve">deded</w:t>
+              <w:t xml:space="preserve">dfrf</w:t>
             </w:r>
           </w:p>
         </w:tc>
@@ -88,7 +88,7 @@
           <w:p>
             <w:pPr/>
             <w:r>
-              <w:t xml:space="preserve">de@dede</w:t>
+              <w:t xml:space="preserve">de@efe</w:t>
             </w:r>
           </w:p>
         </w:tc>
@@ -103,7 +103,7 @@
           <w:p>
             <w:pPr/>
             <w:r>
-              <w:t xml:space="preserve">32323</w:t>
+              <w:t xml:space="preserve">4334</w:t>
             </w:r>
           </w:p>
         </w:tc>
@@ -118,7 +118,7 @@
           <w:p>
             <w:pPr/>
             <w:r>
-              <w:t xml:space="preserve">edededede</w:t>
+              <w:t xml:space="preserve">drfdrf</w:t>
             </w:r>
           </w:p>
         </w:tc>
@@ -133,8 +133,11 @@
           <w:p>
             <w:pPr/>
             <w:r>
-              <w:t xml:space="preserve">Amount USD: 166</w:t>
+              <w:t xml:space="preserve">Amount USD: 254</w:t>
             </w:r>
+          </w:p>
+          <w:p>
+            <w:pPr/>
           </w:p>
         </w:tc>
       </w:tr>
@@ -148,7 +151,7 @@
           <w:p>
             <w:pPr/>
             <w:r>
-              <w:t xml:space="preserve">___________________11-3-2020</w:t>
+              <w:t xml:space="preserve">___________________26-3-2020</w:t>
             </w:r>
           </w:p>
         </w:tc>
@@ -178,7 +181,7 @@
           <w:p>
             <w:pPr/>
             <w:r>
-              <w:t xml:space="preserve">eded deded</w:t>
+              <w:t xml:space="preserve">efef efe</w:t>
             </w:r>
           </w:p>
         </w:tc>

</xml_diff>

<commit_message>
fix responce on select tab
</commit_message>
<xml_diff>
--- a/InvoiceAPI/InvoiceAPI/Resourse/Invoce/DocumentWithInvoce.docx
+++ b/InvoiceAPI/InvoiceAPI/Resourse/Invoce/DocumentWithInvoce.docx
@@ -28,7 +28,7 @@
           <w:p>
             <w:pPr/>
             <w:r>
-              <w:t xml:space="preserve">efef efe</w:t>
+              <w:t xml:space="preserve">rfrfr frfrfr</w:t>
             </w:r>
           </w:p>
         </w:tc>
@@ -43,7 +43,7 @@
           <w:p>
             <w:pPr/>
             <w:r>
-              <w:t xml:space="preserve">frfd rfrd</w:t>
+              <w:t xml:space="preserve">frfrf rfrfr</w:t>
             </w:r>
           </w:p>
         </w:tc>
@@ -58,7 +58,7 @@
           <w:p>
             <w:pPr/>
             <w:r>
-              <w:t xml:space="preserve">434 efef</w:t>
+              <w:t xml:space="preserve">3232 rfrfr</w:t>
             </w:r>
           </w:p>
         </w:tc>
@@ -73,7 +73,7 @@
           <w:p>
             <w:pPr/>
             <w:r>
-              <w:t xml:space="preserve">dfrf</w:t>
+              <w:t xml:space="preserve">cdcdcd</w:t>
             </w:r>
           </w:p>
         </w:tc>
@@ -88,7 +88,7 @@
           <w:p>
             <w:pPr/>
             <w:r>
-              <w:t xml:space="preserve">de@efe</w:t>
+              <w:t xml:space="preserve">cdcec@frfrf</w:t>
             </w:r>
           </w:p>
         </w:tc>
@@ -103,7 +103,7 @@
           <w:p>
             <w:pPr/>
             <w:r>
-              <w:t xml:space="preserve">4334</w:t>
+              <w:t xml:space="preserve">4343434</w:t>
             </w:r>
           </w:p>
         </w:tc>
@@ -118,7 +118,7 @@
           <w:p>
             <w:pPr/>
             <w:r>
-              <w:t xml:space="preserve">drfdrf</w:t>
+              <w:t xml:space="preserve">rfrfrf</w:t>
             </w:r>
           </w:p>
         </w:tc>
@@ -151,7 +151,7 @@
           <w:p>
             <w:pPr/>
             <w:r>
-              <w:t xml:space="preserve">___________________26-3-2020</w:t>
+              <w:t xml:space="preserve">___________________18-3-2020</w:t>
             </w:r>
           </w:p>
         </w:tc>
@@ -181,7 +181,7 @@
           <w:p>
             <w:pPr/>
             <w:r>
-              <w:t xml:space="preserve">efef efe</w:t>
+              <w:t xml:space="preserve">rfrfr frfrfr</w:t>
             </w:r>
           </w:p>
         </w:tc>

</xml_diff>

<commit_message>
fix validation for integer fields
</commit_message>
<xml_diff>
--- a/InvoiceAPI/InvoiceAPI/Resourse/Invoce/DocumentWithInvoce.docx
+++ b/InvoiceAPI/InvoiceAPI/Resourse/Invoce/DocumentWithInvoce.docx
@@ -28,7 +28,7 @@
           <w:p>
             <w:pPr/>
             <w:r>
-              <w:t xml:space="preserve">wewe ewew</w:t>
+              <w:t xml:space="preserve">wq qw wq qw</w:t>
             </w:r>
           </w:p>
         </w:tc>
@@ -43,7 +43,7 @@
           <w:p>
             <w:pPr/>
             <w:r>
-              <w:t xml:space="preserve">frfr frfrfr</w:t>
+              <w:t xml:space="preserve">wq 23/32q</w:t>
             </w:r>
           </w:p>
         </w:tc>
@@ -58,7 +58,7 @@
           <w:p>
             <w:pPr/>
             <w:r>
-              <w:t xml:space="preserve">43434 wewe</w:t>
+              <w:t xml:space="preserve">1111111111 eqe</w:t>
             </w:r>
           </w:p>
         </w:tc>
@@ -73,7 +73,7 @@
           <w:p>
             <w:pPr/>
             <w:r>
-              <w:t xml:space="preserve">frfrfr</w:t>
+              <w:t xml:space="preserve">wdw</w:t>
             </w:r>
           </w:p>
         </w:tc>
@@ -88,7 +88,7 @@
           <w:p>
             <w:pPr/>
             <w:r>
-              <w:t xml:space="preserve">rer@dd</w:t>
+              <w:t xml:space="preserve">dwd@dede</w:t>
             </w:r>
           </w:p>
         </w:tc>
@@ -103,7 +103,7 @@
           <w:p>
             <w:pPr/>
             <w:r>
-              <w:t xml:space="preserve">43434</w:t>
+              <w:t xml:space="preserve">+380984343994</w:t>
             </w:r>
           </w:p>
         </w:tc>
@@ -118,7 +118,7 @@
           <w:p>
             <w:pPr/>
             <w:r>
-              <w:t xml:space="preserve">frfrfrfr</w:t>
+              <w:t xml:space="preserve">dedeed</w:t>
             </w:r>
           </w:p>
         </w:tc>
@@ -133,7 +133,7 @@
           <w:p>
             <w:pPr/>
             <w:r>
-              <w:t xml:space="preserve">Amount USD: 254</w:t>
+              <w:t xml:space="preserve">Amount USD: -610080234</w:t>
             </w:r>
           </w:p>
           <w:p>
@@ -151,7 +151,7 @@
           <w:p>
             <w:pPr/>
             <w:r>
-              <w:t xml:space="preserve">___________________4-3-2020</w:t>
+              <w:t xml:space="preserve">___________________16-4-2020</w:t>
             </w:r>
           </w:p>
         </w:tc>
@@ -181,7 +181,7 @@
           <w:p>
             <w:pPr/>
             <w:r>
-              <w:t xml:space="preserve">wewe ewew</w:t>
+              <w:t xml:space="preserve">wq qw wq qw</w:t>
             </w:r>
           </w:p>
         </w:tc>

</xml_diff>